<commit_message>
using pandoc to convert everything to md before push
</commit_message>
<xml_diff>
--- a/Study Notes.docx
+++ b/Study Notes.docx
@@ -2,179 +2,245 @@
 <file path=word/document.xml><?xml version="1.0" encoding="utf-8"?>
 <w:document xmlns:wpc="http://schemas.microsoft.com/office/word/2010/wordprocessingCanvas" xmlns:cx="http://schemas.microsoft.com/office/drawing/2014/chartex" xmlns:cx1="http://schemas.microsoft.com/office/drawing/2015/9/8/chartex" xmlns:cx2="http://schemas.microsoft.com/office/drawing/2015/10/21/chartex" xmlns:cx3="http://schemas.microsoft.com/office/drawing/2016/5/9/chartex" xmlns:cx4="http://schemas.microsoft.com/office/drawing/2016/5/10/chartex" xmlns:cx5="http://schemas.microsoft.com/office/drawing/2016/5/11/chartex" xmlns:cx6="http://schemas.microsoft.com/office/drawing/2016/5/12/chartex" xmlns:cx7="http://schemas.microsoft.com/office/drawing/2016/5/13/chartex" xmlns:cx8="http://schemas.microsoft.com/office/drawing/2016/5/14/chartex" xmlns:mc="http://schemas.openxmlformats.org/markup-compatibility/2006" xmlns:aink="http://schemas.microsoft.com/office/drawing/2016/ink" xmlns:am3d="http://schemas.microsoft.com/office/drawing/2017/model3d" xmlns:o="urn:schemas-microsoft-com:office:office" xmlns:r="http://schemas.openxmlformats.org/officeDocument/2006/relationships" xmlns:m="http://schemas.openxmlformats.org/officeDocument/2006/math" xmlns:v="urn:schemas-microsoft-com:vml" xmlns:wp14="http://schemas.microsoft.com/office/word/2010/wordprocessingDrawing" xmlns:wp="http://schemas.openxmlformats.org/drawingml/2006/wordprocessingDrawing" xmlns:w10="urn:schemas-microsoft-com:office:word" xmlns:w="http://schemas.openxmlformats.org/wordprocessingml/2006/main" xmlns:w14="http://schemas.microsoft.com/office/word/2010/wordml" xmlns:w15="http://schemas.microsoft.com/office/word/2012/wordml" xmlns:w16cex="http://schemas.microsoft.com/office/word/2018/wordml/cex" xmlns:w16cid="http://schemas.microsoft.com/office/word/2016/wordml/cid" xmlns:w16="http://schemas.microsoft.com/office/word/2018/wordml" xmlns:w16se="http://schemas.microsoft.com/office/word/2015/wordml/symex" xmlns:wpg="http://schemas.microsoft.com/office/word/2010/wordprocessingGroup" xmlns:wpi="http://schemas.microsoft.com/office/word/2010/wordprocessingInk" xmlns:wne="http://schemas.microsoft.com/office/word/2006/wordml" xmlns:wps="http://schemas.microsoft.com/office/word/2010/wordprocessingShape" mc:Ignorable="w14 w15 w16se w16cid w16 w16cex wp14">
   <w:body>
+    <w:p/>
     <w:p>
-      <m:oMathPara>
-        <m:oMath>
-          <m:r>
-            <w:rPr>
-              <w:rFonts w:ascii="Cambria Math" w:hAnsi="Cambria Math"/>
-            </w:rPr>
-            <m:t>v</m:t>
-          </m:r>
-          <m:d>
-            <m:dPr>
-              <m:ctrlPr>
-                <w:rPr>
-                  <w:rFonts w:ascii="Cambria Math" w:hAnsi="Cambria Math"/>
-                  <w:i/>
-                </w:rPr>
-              </m:ctrlPr>
-            </m:dPr>
-            <m:e>
-              <m:r>
-                <w:rPr>
-                  <w:rFonts w:ascii="Cambria Math" w:hAnsi="Cambria Math"/>
-                </w:rPr>
-                <m:t>t</m:t>
-              </m:r>
-            </m:e>
-          </m:d>
-          <m:r>
-            <w:rPr>
-              <w:rFonts w:ascii="Cambria Math" w:hAnsi="Cambria Math"/>
-            </w:rPr>
-            <m:t>=1.25⋅</m:t>
-          </m:r>
-          <m:sSup>
-            <m:sSupPr>
-              <m:ctrlPr>
-                <w:rPr>
-                  <w:rFonts w:ascii="Cambria Math" w:hAnsi="Cambria Math"/>
-                  <w:i/>
-                </w:rPr>
-              </m:ctrlPr>
-            </m:sSupPr>
-            <m:e>
-              <m:d>
-                <m:dPr>
-                  <m:ctrlPr>
-                    <w:rPr>
-                      <w:rFonts w:ascii="Cambria Math" w:hAnsi="Cambria Math"/>
-                      <w:i/>
-                    </w:rPr>
-                  </m:ctrlPr>
-                </m:dPr>
-                <m:e>
-                  <m:f>
-                    <m:fPr>
-                      <m:ctrlPr>
-                        <w:rPr>
-                          <w:rFonts w:ascii="Cambria Math" w:hAnsi="Cambria Math"/>
-                          <w:i/>
-                        </w:rPr>
-                      </m:ctrlPr>
-                    </m:fPr>
-                    <m:num>
-                      <m:sSub>
-                        <m:sSubPr>
-                          <m:ctrlPr>
-                            <w:rPr>
-                              <w:rFonts w:ascii="Cambria Math" w:hAnsi="Cambria Math"/>
-                              <w:i/>
-                            </w:rPr>
-                          </m:ctrlPr>
-                        </m:sSubPr>
-                        <m:e>
-                          <m:r>
-                            <w:rPr>
-                              <w:rFonts w:ascii="Cambria Math" w:hAnsi="Cambria Math"/>
-                            </w:rPr>
-                            <m:t>R</m:t>
-                          </m:r>
-                        </m:e>
-                        <m:sub>
-                          <m:r>
-                            <w:rPr>
-                              <w:rFonts w:ascii="Cambria Math" w:hAnsi="Cambria Math"/>
-                            </w:rPr>
-                            <m:t>2</m:t>
-                          </m:r>
-                        </m:sub>
-                      </m:sSub>
-                    </m:num>
-                    <m:den>
-                      <m:sSub>
-                        <m:sSubPr>
-                          <m:ctrlPr>
-                            <w:rPr>
-                              <w:rFonts w:ascii="Cambria Math" w:hAnsi="Cambria Math"/>
-                              <w:i/>
-                            </w:rPr>
-                          </m:ctrlPr>
-                        </m:sSubPr>
-                        <m:e>
-                          <m:r>
-                            <w:rPr>
-                              <w:rFonts w:ascii="Cambria Math" w:hAnsi="Cambria Math"/>
-                            </w:rPr>
-                            <m:t>R</m:t>
-                          </m:r>
-                        </m:e>
-                        <m:sub>
-                          <m:r>
-                            <w:rPr>
-                              <w:rFonts w:ascii="Cambria Math" w:hAnsi="Cambria Math"/>
-                            </w:rPr>
-                            <m:t>1</m:t>
-                          </m:r>
-                        </m:sub>
-                      </m:sSub>
-                    </m:den>
-                  </m:f>
-                  <m:r>
-                    <w:rPr>
-                      <w:rFonts w:ascii="Cambria Math" w:hAnsi="Cambria Math"/>
-                    </w:rPr>
-                    <m:t>+1</m:t>
-                  </m:r>
-                </m:e>
-              </m:d>
-            </m:e>
-            <m:sup>
-              <m:r>
-                <w:rPr>
-                  <w:rFonts w:ascii="Cambria Math" w:hAnsi="Cambria Math"/>
-                </w:rPr>
-                <m:t>4</m:t>
-              </m:r>
-            </m:sup>
-          </m:sSup>
-          <m:r>
-            <w:rPr>
-              <w:rFonts w:ascii="Cambria Math" w:hAnsi="Cambria Math"/>
-            </w:rPr>
-            <m:t>+</m:t>
-          </m:r>
-          <m:nary>
-            <m:naryPr>
-              <m:supHide m:val="1"/>
-              <m:ctrlPr>
-                <w:rPr>
-                  <w:rFonts w:ascii="Cambria Math" w:hAnsi="Cambria Math"/>
-                  <w:i/>
-                </w:rPr>
-              </m:ctrlPr>
-            </m:naryPr>
-            <m:sub>
-              <m:r>
-                <w:rPr>
-                  <w:rFonts w:ascii="Cambria Math" w:hAnsi="Cambria Math"/>
-                </w:rPr>
-                <m:t>∞</m:t>
-              </m:r>
-            </m:sub>
-            <m:sup/>
-            <m:e>
-              <m:r>
-                <w:rPr>
-                  <w:rFonts w:ascii="Cambria Math" w:hAnsi="Cambria Math"/>
-                </w:rPr>
-                <m:t>abc</m:t>
-              </m:r>
-            </m:e>
-          </m:nary>
-        </m:oMath>
-      </m:oMathPara>
+      <w:pPr>
+        <w:pStyle w:val="1"/>
+      </w:pPr>
+      <w:r>
+        <w:t>Study Notes for MC34063 Switching Regulator</w:t>
+      </w:r>
+    </w:p>
+    <w:p>
+      <w:pPr>
+        <w:rPr>
+          <w:i/>
+          <w:iCs/>
+        </w:rPr>
+      </w:pPr>
+      <w:r>
+        <w:t xml:space="preserve">Most of the notes in this documents are from TI: </w:t>
+      </w:r>
+      <w:r>
+        <w:rPr>
+          <w:i/>
+          <w:iCs/>
+        </w:rPr>
+        <w:t>&lt;</w:t>
+      </w:r>
+      <w:hyperlink r:id="rId5" w:history="1">
+        <w:r>
+          <w:rPr>
+            <w:rStyle w:val="a9"/>
+            <w:i/>
+            <w:iCs/>
+          </w:rPr>
+          <w:t>Application of the MC34063 Switching Regulator</w:t>
+        </w:r>
+      </w:hyperlink>
+      <w:r>
+        <w:rPr>
+          <w:i/>
+          <w:iCs/>
+        </w:rPr>
+        <w:t>&gt;</w:t>
+      </w:r>
+    </w:p>
+    <w:p/>
+    <w:p>
+      <w:r>
+        <w:t>Internal diagram and pinout for MC34063</w:t>
+      </w:r>
+    </w:p>
+    <w:p>
+      <w:pPr>
+        <w:keepNext/>
+      </w:pPr>
+      <w:r>
+        <w:drawing>
+          <wp:inline distT="0" distB="0" distL="0" distR="0" wp14:anchorId="068729D1" wp14:editId="7835BBA6">
+            <wp:extent cx="3295650" cy="2650090"/>
+            <wp:effectExtent l="0" t="0" r="0" b="0"/>
+            <wp:docPr id="1" name="图片 1"/>
+            <wp:cNvGraphicFramePr>
+              <a:graphicFrameLocks xmlns:a="http://schemas.openxmlformats.org/drawingml/2006/main" noChangeAspect="1"/>
+            </wp:cNvGraphicFramePr>
+            <a:graphic xmlns:a="http://schemas.openxmlformats.org/drawingml/2006/main">
+              <a:graphicData uri="http://schemas.openxmlformats.org/drawingml/2006/picture">
+                <pic:pic xmlns:pic="http://schemas.openxmlformats.org/drawingml/2006/picture">
+                  <pic:nvPicPr>
+                    <pic:cNvPr id="1" name=""/>
+                    <pic:cNvPicPr/>
+                  </pic:nvPicPr>
+                  <pic:blipFill>
+                    <a:blip r:embed="rId6"/>
+                    <a:stretch>
+                      <a:fillRect/>
+                    </a:stretch>
+                  </pic:blipFill>
+                  <pic:spPr>
+                    <a:xfrm>
+                      <a:off x="0" y="0"/>
+                      <a:ext cx="3304008" cy="2656811"/>
+                    </a:xfrm>
+                    <a:prstGeom prst="rect">
+                      <a:avLst/>
+                    </a:prstGeom>
+                  </pic:spPr>
+                </pic:pic>
+              </a:graphicData>
+            </a:graphic>
+          </wp:inline>
+        </w:drawing>
+      </w:r>
+    </w:p>
+    <w:p>
+      <w:pPr>
+        <w:pStyle w:val="a8"/>
+      </w:pPr>
+      <w:r>
+        <w:t xml:space="preserve">Figure </w:t>
+      </w:r>
+      <w:fldSimple w:instr=" STYLEREF 1 \s ">
+        <w:r>
+          <w:rPr>
+            <w:noProof/>
+          </w:rPr>
+          <w:t>I</w:t>
+        </w:r>
+      </w:fldSimple>
+      <w:r>
+        <w:noBreakHyphen/>
+      </w:r>
+      <w:fldSimple w:instr=" SEQ Figure \* ARABIC \s 1 ">
+        <w:r>
+          <w:rPr>
+            <w:noProof/>
+          </w:rPr>
+          <w:t>1</w:t>
+        </w:r>
+      </w:fldSimple>
+      <w:r>
+        <w:t xml:space="preserve"> Block </w:t>
+      </w:r>
+      <w:r>
+        <w:t>diagram</w:t>
+      </w:r>
+    </w:p>
+    <w:p/>
+    <w:p>
+      <w:pPr>
+        <w:pStyle w:val="2"/>
+      </w:pPr>
+      <w:r>
+        <w:t xml:space="preserve">Reference Voltage </w:t>
+      </w:r>
+    </w:p>
+    <w:p>
+      <w:r>
+        <w:tab/>
+      </w:r>
+      <w:r>
+        <w:t xml:space="preserve">Output voltage </w:t>
+      </w:r>
+    </w:p>
+    <w:p>
+      <w:r>
+        <w:tab/>
+      </w:r>
+      <w:r>
+        <w:t xml:space="preserve">The output voltage is set by a voltage divider and compared with internal 1.25V voltage reference. </w:t>
+      </w:r>
+    </w:p>
+    <w:p>
+      <w:r>
+        <w:t xml:space="preserve">The </w:t>
+      </w:r>
+      <w:r>
+        <w:rPr>
+          <w:i/>
+          <w:iCs/>
+        </w:rPr>
+        <w:t>comparator inverting input</w:t>
+      </w:r>
+      <w:r>
+        <w:t xml:space="preserve"> pin is at pin 5</w:t>
+      </w:r>
+      <w:r>
+        <w:t>.</w:t>
+      </w:r>
+    </w:p>
+    <w:p>
+      <w:pPr>
+        <w:keepNext/>
+      </w:pPr>
+      <w:r>
+        <w:drawing>
+          <wp:inline distT="0" distB="0" distL="0" distR="0" wp14:anchorId="6ED8B390" wp14:editId="24C62FDB">
+            <wp:extent cx="2603500" cy="1153551"/>
+            <wp:effectExtent l="0" t="0" r="6350" b="8890"/>
+            <wp:docPr id="2" name="图片 2"/>
+            <wp:cNvGraphicFramePr>
+              <a:graphicFrameLocks xmlns:a="http://schemas.openxmlformats.org/drawingml/2006/main" noChangeAspect="1"/>
+            </wp:cNvGraphicFramePr>
+            <a:graphic xmlns:a="http://schemas.openxmlformats.org/drawingml/2006/main">
+              <a:graphicData uri="http://schemas.openxmlformats.org/drawingml/2006/picture">
+                <pic:pic xmlns:pic="http://schemas.openxmlformats.org/drawingml/2006/picture">
+                  <pic:nvPicPr>
+                    <pic:cNvPr id="1" name=""/>
+                    <pic:cNvPicPr/>
+                  </pic:nvPicPr>
+                  <pic:blipFill>
+                    <a:blip r:embed="rId7"/>
+                    <a:stretch>
+                      <a:fillRect/>
+                    </a:stretch>
+                  </pic:blipFill>
+                  <pic:spPr>
+                    <a:xfrm>
+                      <a:off x="0" y="0"/>
+                      <a:ext cx="2624379" cy="1162802"/>
+                    </a:xfrm>
+                    <a:prstGeom prst="rect">
+                      <a:avLst/>
+                    </a:prstGeom>
+                  </pic:spPr>
+                </pic:pic>
+              </a:graphicData>
+            </a:graphic>
+          </wp:inline>
+        </w:drawing>
+      </w:r>
+    </w:p>
+    <w:p>
+      <w:pPr>
+        <w:pStyle w:val="a8"/>
+      </w:pPr>
+      <w:r>
+        <w:t xml:space="preserve">Figure </w:t>
+      </w:r>
+      <w:fldSimple w:instr=" STYLEREF 1 \s ">
+        <w:r>
+          <w:rPr>
+            <w:noProof/>
+          </w:rPr>
+          <w:t>I</w:t>
+        </w:r>
+      </w:fldSimple>
+      <w:r>
+        <w:noBreakHyphen/>
+      </w:r>
+      <w:fldSimple w:instr=" SEQ Figure \* ARABIC \s 1 ">
+        <w:r>
+          <w:rPr>
+            <w:noProof/>
+          </w:rPr>
+          <w:t>2</w:t>
+        </w:r>
+      </w:fldSimple>
+      <w:r>
+        <w:t xml:space="preserve"> How to set output voltage</w:t>
+      </w:r>
     </w:p>
     <w:sectPr>
       <w:pgSz w:w="11906" w:h="16838"/>
@@ -189,6 +255,93 @@
 <file path=word/numbering.xml><?xml version="1.0" encoding="utf-8"?>
 <w:numbering xmlns:wpc="http://schemas.microsoft.com/office/word/2010/wordprocessingCanvas" xmlns:cx="http://schemas.microsoft.com/office/drawing/2014/chartex" xmlns:cx1="http://schemas.microsoft.com/office/drawing/2015/9/8/chartex" xmlns:cx2="http://schemas.microsoft.com/office/drawing/2015/10/21/chartex" xmlns:cx3="http://schemas.microsoft.com/office/drawing/2016/5/9/chartex" xmlns:cx4="http://schemas.microsoft.com/office/drawing/2016/5/10/chartex" xmlns:cx5="http://schemas.microsoft.com/office/drawing/2016/5/11/chartex" xmlns:cx6="http://schemas.microsoft.com/office/drawing/2016/5/12/chartex" xmlns:cx7="http://schemas.microsoft.com/office/drawing/2016/5/13/chartex" xmlns:cx8="http://schemas.microsoft.com/office/drawing/2016/5/14/chartex" xmlns:mc="http://schemas.openxmlformats.org/markup-compatibility/2006" xmlns:aink="http://schemas.microsoft.com/office/drawing/2016/ink" xmlns:am3d="http://schemas.microsoft.com/office/drawing/2017/model3d" xmlns:o="urn:schemas-microsoft-com:office:office" xmlns:r="http://schemas.openxmlformats.org/officeDocument/2006/relationships" xmlns:m="http://schemas.openxmlformats.org/officeDocument/2006/math" xmlns:v="urn:schemas-microsoft-com:vml" xmlns:wp14="http://schemas.microsoft.com/office/word/2010/wordprocessingDrawing" xmlns:wp="http://schemas.openxmlformats.org/drawingml/2006/wordprocessingDrawing" xmlns:w10="urn:schemas-microsoft-com:office:word" xmlns:w="http://schemas.openxmlformats.org/wordprocessingml/2006/main" xmlns:w14="http://schemas.microsoft.com/office/word/2010/wordml" xmlns:w15="http://schemas.microsoft.com/office/word/2012/wordml" xmlns:w16cex="http://schemas.microsoft.com/office/word/2018/wordml/cex" xmlns:w16cid="http://schemas.microsoft.com/office/word/2016/wordml/cid" xmlns:w16="http://schemas.microsoft.com/office/word/2018/wordml" xmlns:w16se="http://schemas.microsoft.com/office/word/2015/wordml/symex" xmlns:wpg="http://schemas.microsoft.com/office/word/2010/wordprocessingGroup" xmlns:wpi="http://schemas.microsoft.com/office/word/2010/wordprocessingInk" xmlns:wne="http://schemas.microsoft.com/office/word/2006/wordml" xmlns:wps="http://schemas.microsoft.com/office/word/2010/wordprocessingShape" mc:Ignorable="w14 w15 w16se w16cid w16 w16cex wp14">
   <w:abstractNum w:abstractNumId="0" w15:restartNumberingAfterBreak="0">
+    <w:nsid w:val="0C41483C"/>
+    <w:multiLevelType w:val="hybridMultilevel"/>
+    <w:tmpl w:val="C2689618"/>
+    <w:lvl w:ilvl="0" w:tplc="EAE280FE">
+      <w:start w:val="1"/>
+      <w:numFmt w:val="decimal"/>
+      <w:pStyle w:val="2"/>
+      <w:lvlText w:val="%1."/>
+      <w:lvlJc w:val="left"/>
+      <w:pPr>
+        <w:ind w:left="720" w:hanging="360"/>
+      </w:pPr>
+    </w:lvl>
+    <w:lvl w:ilvl="1" w:tplc="04090019" w:tentative="1">
+      <w:start w:val="1"/>
+      <w:numFmt w:val="lowerLetter"/>
+      <w:lvlText w:val="%2."/>
+      <w:lvlJc w:val="left"/>
+      <w:pPr>
+        <w:ind w:left="1440" w:hanging="360"/>
+      </w:pPr>
+    </w:lvl>
+    <w:lvl w:ilvl="2" w:tplc="0409001B" w:tentative="1">
+      <w:start w:val="1"/>
+      <w:numFmt w:val="lowerRoman"/>
+      <w:lvlText w:val="%3."/>
+      <w:lvlJc w:val="right"/>
+      <w:pPr>
+        <w:ind w:left="2160" w:hanging="180"/>
+      </w:pPr>
+    </w:lvl>
+    <w:lvl w:ilvl="3" w:tplc="0409000F" w:tentative="1">
+      <w:start w:val="1"/>
+      <w:numFmt w:val="decimal"/>
+      <w:lvlText w:val="%4."/>
+      <w:lvlJc w:val="left"/>
+      <w:pPr>
+        <w:ind w:left="2880" w:hanging="360"/>
+      </w:pPr>
+    </w:lvl>
+    <w:lvl w:ilvl="4" w:tplc="04090019" w:tentative="1">
+      <w:start w:val="1"/>
+      <w:numFmt w:val="lowerLetter"/>
+      <w:lvlText w:val="%5."/>
+      <w:lvlJc w:val="left"/>
+      <w:pPr>
+        <w:ind w:left="3600" w:hanging="360"/>
+      </w:pPr>
+    </w:lvl>
+    <w:lvl w:ilvl="5" w:tplc="0409001B" w:tentative="1">
+      <w:start w:val="1"/>
+      <w:numFmt w:val="lowerRoman"/>
+      <w:lvlText w:val="%6."/>
+      <w:lvlJc w:val="right"/>
+      <w:pPr>
+        <w:ind w:left="4320" w:hanging="180"/>
+      </w:pPr>
+    </w:lvl>
+    <w:lvl w:ilvl="6" w:tplc="0409000F" w:tentative="1">
+      <w:start w:val="1"/>
+      <w:numFmt w:val="decimal"/>
+      <w:lvlText w:val="%7."/>
+      <w:lvlJc w:val="left"/>
+      <w:pPr>
+        <w:ind w:left="5040" w:hanging="360"/>
+      </w:pPr>
+    </w:lvl>
+    <w:lvl w:ilvl="7" w:tplc="04090019" w:tentative="1">
+      <w:start w:val="1"/>
+      <w:numFmt w:val="lowerLetter"/>
+      <w:lvlText w:val="%8."/>
+      <w:lvlJc w:val="left"/>
+      <w:pPr>
+        <w:ind w:left="5760" w:hanging="360"/>
+      </w:pPr>
+    </w:lvl>
+    <w:lvl w:ilvl="8" w:tplc="0409001B" w:tentative="1">
+      <w:start w:val="1"/>
+      <w:numFmt w:val="lowerRoman"/>
+      <w:lvlText w:val="%9."/>
+      <w:lvlJc w:val="right"/>
+      <w:pPr>
+        <w:ind w:left="6480" w:hanging="180"/>
+      </w:pPr>
+    </w:lvl>
+  </w:abstractNum>
+  <w:abstractNum w:abstractNumId="1" w15:restartNumberingAfterBreak="0">
     <w:nsid w:val="3EA572DF"/>
     <w:multiLevelType w:val="hybridMultilevel"/>
     <w:tmpl w:val="446E93DC"/>
@@ -279,6 +432,9 @@
     </w:lvl>
   </w:abstractNum>
   <w:num w:numId="1">
+    <w:abstractNumId w:val="1"/>
+  </w:num>
+  <w:num w:numId="2">
     <w:abstractNumId w:val="0"/>
   </w:num>
 </w:numbering>
@@ -682,6 +838,17 @@
   <w:style w:type="paragraph" w:default="1" w:styleId="a">
     <w:name w:val="Normal"/>
     <w:qFormat/>
+    <w:rsid w:val="00975236"/>
+    <w:pPr>
+      <w:tabs>
+        <w:tab w:val="left" w:pos="454"/>
+      </w:tabs>
+      <w:spacing w:before="40" w:after="80"/>
+    </w:pPr>
+    <w:rPr>
+      <w:rFonts w:ascii="Times New Roman" w:hAnsi="Times New Roman"/>
+      <w:sz w:val="24"/>
+    </w:rPr>
   </w:style>
   <w:style w:type="paragraph" w:styleId="1">
     <w:name w:val="heading 1"/>
@@ -690,20 +857,46 @@
     <w:link w:val="10"/>
     <w:uiPriority w:val="9"/>
     <w:qFormat/>
-    <w:rsid w:val="005B4DAC"/>
+    <w:rsid w:val="00EA2DF4"/>
     <w:pPr>
       <w:keepNext/>
       <w:keepLines/>
       <w:numPr>
         <w:numId w:val="1"/>
       </w:numPr>
-      <w:spacing w:before="240" w:after="0"/>
+      <w:spacing w:before="240" w:after="120"/>
+      <w:ind w:left="0" w:firstLine="357"/>
       <w:outlineLvl w:val="0"/>
     </w:pPr>
     <w:rPr>
-      <w:rFonts w:ascii="Times New Roman" w:eastAsiaTheme="majorEastAsia" w:hAnsi="Times New Roman" w:cstheme="majorBidi"/>
-      <w:sz w:val="36"/>
+      <w:rFonts w:eastAsiaTheme="majorEastAsia" w:cstheme="majorBidi"/>
+      <w:sz w:val="32"/>
       <w:szCs w:val="32"/>
+    </w:rPr>
+  </w:style>
+  <w:style w:type="paragraph" w:styleId="2">
+    <w:name w:val="heading 2"/>
+    <w:basedOn w:val="a"/>
+    <w:next w:val="a"/>
+    <w:link w:val="20"/>
+    <w:uiPriority w:val="9"/>
+    <w:unhideWhenUsed/>
+    <w:qFormat/>
+    <w:rsid w:val="00E20431"/>
+    <w:pPr>
+      <w:keepNext/>
+      <w:keepLines/>
+      <w:numPr>
+        <w:numId w:val="2"/>
+      </w:numPr>
+      <w:spacing w:after="30"/>
+      <w:ind w:left="714" w:hanging="357"/>
+      <w:outlineLvl w:val="1"/>
+    </w:pPr>
+    <w:rPr>
+      <w:rFonts w:eastAsiaTheme="majorEastAsia" w:cstheme="majorBidi"/>
+      <w:sz w:val="28"/>
+      <w:szCs w:val="26"/>
     </w:rPr>
   </w:style>
   <w:style w:type="character" w:default="1" w:styleId="a0">
@@ -746,7 +939,7 @@
       <w:contextualSpacing/>
     </w:pPr>
     <w:rPr>
-      <w:rFonts w:ascii="Times New Roman" w:eastAsiaTheme="majorEastAsia" w:hAnsi="Times New Roman" w:cstheme="majorBidi"/>
+      <w:rFonts w:eastAsiaTheme="majorEastAsia" w:cstheme="majorBidi"/>
       <w:spacing w:val="-10"/>
       <w:kern w:val="28"/>
       <w:sz w:val="64"/>
@@ -781,7 +974,6 @@
       </w:numPr>
     </w:pPr>
     <w:rPr>
-      <w:rFonts w:ascii="Times New Roman" w:hAnsi="Times New Roman"/>
       <w:color w:val="5A5A5A" w:themeColor="text1" w:themeTint="A5"/>
       <w:spacing w:val="15"/>
       <w:sz w:val="40"/>
@@ -805,10 +997,10 @@
     <w:basedOn w:val="a0"/>
     <w:link w:val="1"/>
     <w:uiPriority w:val="9"/>
-    <w:rsid w:val="005B4DAC"/>
+    <w:rsid w:val="00EA2DF4"/>
     <w:rPr>
       <w:rFonts w:ascii="Times New Roman" w:eastAsiaTheme="majorEastAsia" w:hAnsi="Times New Roman" w:cstheme="majorBidi"/>
-      <w:sz w:val="36"/>
+      <w:sz w:val="32"/>
       <w:szCs w:val="32"/>
     </w:rPr>
   </w:style>
@@ -820,6 +1012,61 @@
     <w:rsid w:val="00935BB7"/>
     <w:rPr>
       <w:color w:val="808080"/>
+    </w:rPr>
+  </w:style>
+  <w:style w:type="character" w:customStyle="1" w:styleId="20">
+    <w:name w:val="标题 2 字符"/>
+    <w:basedOn w:val="a0"/>
+    <w:link w:val="2"/>
+    <w:uiPriority w:val="9"/>
+    <w:rsid w:val="00E20431"/>
+    <w:rPr>
+      <w:rFonts w:ascii="Times New Roman" w:eastAsiaTheme="majorEastAsia" w:hAnsi="Times New Roman" w:cstheme="majorBidi"/>
+      <w:sz w:val="28"/>
+      <w:szCs w:val="26"/>
+    </w:rPr>
+  </w:style>
+  <w:style w:type="paragraph" w:styleId="a8">
+    <w:name w:val="caption"/>
+    <w:basedOn w:val="a"/>
+    <w:next w:val="a"/>
+    <w:autoRedefine/>
+    <w:uiPriority w:val="35"/>
+    <w:unhideWhenUsed/>
+    <w:qFormat/>
+    <w:rsid w:val="002874D6"/>
+    <w:pPr>
+      <w:spacing w:after="200" w:line="240" w:lineRule="auto"/>
+    </w:pPr>
+    <w:rPr>
+      <w:i/>
+      <w:iCs/>
+      <w:color w:val="595959" w:themeColor="text1" w:themeTint="A6"/>
+      <w:sz w:val="20"/>
+      <w:szCs w:val="18"/>
+    </w:rPr>
+  </w:style>
+  <w:style w:type="character" w:styleId="a9">
+    <w:name w:val="Hyperlink"/>
+    <w:basedOn w:val="a0"/>
+    <w:uiPriority w:val="99"/>
+    <w:unhideWhenUsed/>
+    <w:rsid w:val="00A35133"/>
+    <w:rPr>
+      <w:color w:val="0563C1" w:themeColor="hyperlink"/>
+      <w:u w:val="single"/>
+    </w:rPr>
+  </w:style>
+  <w:style w:type="character" w:styleId="aa">
+    <w:name w:val="Unresolved Mention"/>
+    <w:basedOn w:val="a0"/>
+    <w:uiPriority w:val="99"/>
+    <w:semiHidden/>
+    <w:unhideWhenUsed/>
+    <w:rsid w:val="00A35133"/>
+    <w:rPr>
+      <w:color w:val="605E5C"/>
+      <w:shd w:val="clear" w:color="auto" w:fill="E1DFDD"/>
     </w:rPr>
   </w:style>
 </w:styles>

</xml_diff>